<commit_message>
Change HelloConstraint to use view.setBackgroundColor(), and finish questions for 1.2 part b.
</commit_message>
<xml_diff>
--- a/Lesson_1/1.2/1.2 Part B Questions.docx
+++ b/Lesson_1/1.2/1.2 Part B Questions.docx
@@ -159,7 +159,10 @@
         </w:rPr>
       </w:pPr>
       <w:r>
-        <w:rPr/>
+        <w:rPr>
+          <w:i w:val="false"/>
+          <w:iCs w:val="false"/>
+        </w:rPr>
       </w:r>
     </w:p>
     <w:p>
@@ -206,7 +209,10 @@
         </w:rPr>
       </w:pPr>
       <w:r>
-        <w:rPr/>
+        <w:rPr>
+          <w:i w:val="false"/>
+          <w:iCs w:val="false"/>
+        </w:rPr>
       </w:r>
     </w:p>
     <w:p>
@@ -238,6 +244,23 @@
           <w:iCs w:val="false"/>
         </w:rPr>
         <w:t>. Which of the following techniques is most efficient to use within this handler to change the Button element’s background color?</w:t>
+      </w:r>
+    </w:p>
+    <w:p>
+      <w:pPr>
+        <w:pStyle w:val="Normal"/>
+        <w:numPr>
+          <w:ilvl w:val="1"/>
+          <w:numId w:val="1"/>
+        </w:numPr>
+        <w:rPr/>
+      </w:pPr>
+      <w:r>
+        <w:rPr>
+          <w:i w:val="false"/>
+          <w:iCs w:val="false"/>
+        </w:rPr>
+        <w:t>Use the view parameter that is passed to the click handler with setBackgroundColor(): view.setBackgroundColor()</w:t>
       </w:r>
     </w:p>
     <w:sectPr>
@@ -247,6 +270,7 @@
       <w:pgNumType w:fmt="decimal"/>
       <w:formProt w:val="false"/>
       <w:textDirection w:val="lrTb"/>
+      <w:docGrid w:type="default" w:linePitch="240" w:charSpace="4294961151"/>
     </w:sectPr>
   </w:body>
 </w:document>
@@ -278,7 +302,6 @@
         </w:tabs>
         <w:ind w:left="1080" w:hanging="360"/>
       </w:pPr>
-      <w:rPr/>
     </w:lvl>
     <w:lvl w:ilvl="2">
       <w:start w:val="1"/>
@@ -472,15 +495,12 @@
     <w:rPrDefault>
       <w:rPr>
         <w:rFonts w:ascii="Liberation Serif" w:hAnsi="Liberation Serif" w:eastAsia="SimSun" w:cs="Lucida Sans"/>
-        <w:sz w:val="24"/>
         <w:szCs w:val="24"/>
         <w:lang w:val="en-US" w:eastAsia="zh-CN" w:bidi="hi-IN"/>
       </w:rPr>
     </w:rPrDefault>
     <w:pPrDefault>
-      <w:pPr>
-        <w:widowControl/>
-      </w:pPr>
+      <w:pPr/>
     </w:pPrDefault>
   </w:docDefaults>
   <w:style w:type="paragraph" w:styleId="Normal">
@@ -488,10 +508,12 @@
     <w:qFormat/>
     <w:pPr>
       <w:widowControl/>
+      <w:bidi w:val="0"/>
+      <w:jc w:val="left"/>
     </w:pPr>
     <w:rPr>
       <w:rFonts w:ascii="Liberation Serif" w:hAnsi="Liberation Serif" w:eastAsia="SimSun" w:cs="Lucida Sans"/>
-      <w:color w:val="auto"/>
+      <w:color w:val="00000A"/>
       <w:sz w:val="24"/>
       <w:szCs w:val="24"/>
       <w:lang w:val="en-US" w:eastAsia="zh-CN" w:bidi="hi-IN"/>

</xml_diff>